<commit_message>
Update readme for JCST
update readme, experimental results.docx and recheck the code
</commit_message>
<xml_diff>
--- a/Experiments Results.docx
+++ b/Experiments Results.docx
@@ -1,10 +1,10 @@
 
 <file path=word/document.xml><?xml version="1.0" encoding="utf-8"?>
-<w:document xmlns:wpc="http://schemas.microsoft.com/office/word/2010/wordprocessingCanvas" xmlns:cx="http://schemas.microsoft.com/office/drawing/2014/chartex" xmlns:mc="http://schemas.openxmlformats.org/markup-compatibility/2006" xmlns:o="urn:schemas-microsoft-com:office:office" xmlns:r="http://schemas.openxmlformats.org/officeDocument/2006/relationships" xmlns:m="http://schemas.openxmlformats.org/officeDocument/2006/math" xmlns:v="urn:schemas-microsoft-com:vml" xmlns:wp14="http://schemas.microsoft.com/office/word/2010/wordprocessingDrawing" xmlns:wp="http://schemas.openxmlformats.org/drawingml/2006/wordprocessingDrawing" xmlns:w10="urn:schemas-microsoft-com:office:word" xmlns:w="http://schemas.openxmlformats.org/wordprocessingml/2006/main" xmlns:w14="http://schemas.microsoft.com/office/word/2010/wordml" xmlns:w15="http://schemas.microsoft.com/office/word/2012/wordml" xmlns:w16se="http://schemas.microsoft.com/office/word/2015/wordml/symex" xmlns:wpg="http://schemas.microsoft.com/office/word/2010/wordprocessingGroup" xmlns:wpi="http://schemas.microsoft.com/office/word/2010/wordprocessingInk" xmlns:wne="http://schemas.microsoft.com/office/word/2006/wordml" xmlns:wps="http://schemas.microsoft.com/office/word/2010/wordprocessingShape" mc:Ignorable="w14 w15 w16se wp14">
+<w:document xmlns:wpc="http://schemas.microsoft.com/office/word/2010/wordprocessingCanvas" xmlns:cx="http://schemas.microsoft.com/office/drawing/2014/chartex" xmlns:cx1="http://schemas.microsoft.com/office/drawing/2015/9/8/chartex" xmlns:cx2="http://schemas.microsoft.com/office/drawing/2015/10/21/chartex" xmlns:cx3="http://schemas.microsoft.com/office/drawing/2016/5/9/chartex" xmlns:cx4="http://schemas.microsoft.com/office/drawing/2016/5/10/chartex" xmlns:cx5="http://schemas.microsoft.com/office/drawing/2016/5/11/chartex" xmlns:cx6="http://schemas.microsoft.com/office/drawing/2016/5/12/chartex" xmlns:cx7="http://schemas.microsoft.com/office/drawing/2016/5/13/chartex" xmlns:cx8="http://schemas.microsoft.com/office/drawing/2016/5/14/chartex" xmlns:mc="http://schemas.openxmlformats.org/markup-compatibility/2006" xmlns:aink="http://schemas.microsoft.com/office/drawing/2016/ink" xmlns:am3d="http://schemas.microsoft.com/office/drawing/2017/model3d" xmlns:o="urn:schemas-microsoft-com:office:office" xmlns:r="http://schemas.openxmlformats.org/officeDocument/2006/relationships" xmlns:m="http://schemas.openxmlformats.org/officeDocument/2006/math" xmlns:v="urn:schemas-microsoft-com:vml" xmlns:wp14="http://schemas.microsoft.com/office/word/2010/wordprocessingDrawing" xmlns:wp="http://schemas.openxmlformats.org/drawingml/2006/wordprocessingDrawing" xmlns:w10="urn:schemas-microsoft-com:office:word" xmlns:w="http://schemas.openxmlformats.org/wordprocessingml/2006/main" xmlns:w14="http://schemas.microsoft.com/office/word/2010/wordml" xmlns:w15="http://schemas.microsoft.com/office/word/2012/wordml" xmlns:w16cex="http://schemas.microsoft.com/office/word/2018/wordml/cex" xmlns:w16cid="http://schemas.microsoft.com/office/word/2016/wordml/cid" xmlns:w16="http://schemas.microsoft.com/office/word/2018/wordml" xmlns:w16se="http://schemas.microsoft.com/office/word/2015/wordml/symex" xmlns:wpg="http://schemas.microsoft.com/office/word/2010/wordprocessingGroup" xmlns:wpi="http://schemas.microsoft.com/office/word/2010/wordprocessingInk" xmlns:wne="http://schemas.microsoft.com/office/word/2006/wordml" xmlns:wps="http://schemas.microsoft.com/office/word/2010/wordprocessingShape" mc:Ignorable="w14 w15 w16se w16cid w16 w16cex wp14">
   <w:body>
     <w:p>
       <w:pPr>
-        <w:pStyle w:val="2"/>
+        <w:pStyle w:val="Heading2"/>
       </w:pPr>
       <w:r>
         <w:rPr>
@@ -27,7 +27,7 @@
     </w:p>
     <w:p>
       <w:pPr>
-        <w:pStyle w:val="2"/>
+        <w:pStyle w:val="Heading2"/>
       </w:pPr>
       <w:r>
         <w:t>Benchmark: Filebench</w:t>
@@ -35,7 +35,7 @@
     </w:p>
     <w:p>
       <w:pPr>
-        <w:pStyle w:val="2"/>
+        <w:pStyle w:val="Heading2"/>
       </w:pPr>
       <w:r>
         <w:rPr>
@@ -55,7 +55,7 @@
     </w:p>
     <w:p>
       <w:pPr>
-        <w:pStyle w:val="3"/>
+        <w:pStyle w:val="Heading3"/>
       </w:pPr>
       <w:r>
         <w:rPr>
@@ -72,7 +72,7 @@
     <w:p/>
     <w:p>
       <w:pPr>
-        <w:pStyle w:val="a7"/>
+        <w:pStyle w:val="ListParagraph"/>
         <w:numPr>
           <w:ilvl w:val="0"/>
           <w:numId w:val="2"/>
@@ -156,7 +156,7 @@
     <w:p/>
     <w:p>
       <w:pPr>
-        <w:pStyle w:val="a7"/>
+        <w:pStyle w:val="ListParagraph"/>
         <w:numPr>
           <w:ilvl w:val="0"/>
           <w:numId w:val="1"/>
@@ -173,11 +173,6 @@
       </w:r>
     </w:p>
     <w:p>
-      <w:pPr>
-        <w:rPr>
-          <w:rFonts w:hint="eastAsia"/>
-        </w:rPr>
-      </w:pPr>
       <w:r>
         <w:t>450 MB/s</w:t>
       </w:r>
@@ -188,11 +183,6 @@
       </w:r>
     </w:p>
     <w:p>
-      <w:pPr>
-        <w:rPr>
-          <w:rFonts w:hint="eastAsia"/>
-        </w:rPr>
-      </w:pPr>
       <w:r>
         <w:t>380 MB/s</w:t>
       </w:r>
@@ -203,11 +193,6 @@
       </w:r>
     </w:p>
     <w:p>
-      <w:pPr>
-        <w:rPr>
-          <w:rFonts w:hint="eastAsia"/>
-        </w:rPr>
-      </w:pPr>
       <w:r>
         <w:t>67500 IOPS</w:t>
       </w:r>
@@ -218,11 +203,6 @@
       </w:r>
     </w:p>
     <w:p>
-      <w:pPr>
-        <w:rPr>
-          <w:rFonts w:hint="eastAsia"/>
-        </w:rPr>
-      </w:pPr>
       <w:r>
         <w:t>17500 IOPS</w:t>
       </w:r>
@@ -233,11 +213,6 @@
       </w:r>
     </w:p>
     <w:p>
-      <w:pPr>
-        <w:rPr>
-          <w:rFonts w:hint="eastAsia"/>
-        </w:rPr>
-      </w:pPr>
       <w:r>
         <w:t>40 µs</w:t>
       </w:r>
@@ -260,11 +235,6 @@
       </w:r>
     </w:p>
     <w:p>
-      <w:pPr>
-        <w:rPr>
-          <w:rFonts w:hint="eastAsia"/>
-        </w:rPr>
-      </w:pPr>
       <w:r>
         <w:t>3.5 W</w:t>
       </w:r>
@@ -282,10 +252,7 @@
     <w:p/>
     <w:p>
       <w:pPr>
-        <w:pStyle w:val="3"/>
-        <w:rPr>
-          <w:rFonts w:hint="eastAsia"/>
-        </w:rPr>
+        <w:pStyle w:val="Heading3"/>
       </w:pPr>
       <w:r>
         <w:rPr>
@@ -293,12 +260,10 @@
         </w:rPr>
         <w:t>PFS</w:t>
       </w:r>
-      <w:bookmarkStart w:id="0" w:name="_GoBack"/>
-      <w:bookmarkEnd w:id="0"/>
-    </w:p>
-    <w:p>
-      <w:pPr>
-        <w:pStyle w:val="2"/>
+    </w:p>
+    <w:p>
+      <w:pPr>
+        <w:pStyle w:val="Heading2"/>
       </w:pPr>
       <w:r>
         <w:rPr>
@@ -326,11 +291,6 @@
     </w:p>
     <w:p/>
     <w:p>
-      <w:pPr>
-        <w:rPr>
-          <w:rFonts w:hint="eastAsia"/>
-        </w:rPr>
-      </w:pPr>
       <w:r>
         <w:t>/dev/sda3                                 xfs      430G</w:t>
       </w:r>
@@ -340,7 +300,7 @@
     </w:p>
     <w:p>
       <w:pPr>
-        <w:pStyle w:val="2"/>
+        <w:pStyle w:val="Heading2"/>
       </w:pPr>
       <w:r>
         <w:rPr>
@@ -350,11 +310,6 @@
       </w:r>
     </w:p>
     <w:p>
-      <w:pPr>
-        <w:rPr>
-          <w:rFonts w:hint="eastAsia"/>
-        </w:rPr>
-      </w:pPr>
       <w:r>
         <w:rPr>
           <w:rFonts w:hint="eastAsia"/>
@@ -373,7 +328,7 @@
 </file>
 
 <file path=word/endnotes.xml><?xml version="1.0" encoding="utf-8"?>
-<w:endnotes xmlns:wpc="http://schemas.microsoft.com/office/word/2010/wordprocessingCanvas" xmlns:cx="http://schemas.microsoft.com/office/drawing/2014/chartex" xmlns:mc="http://schemas.openxmlformats.org/markup-compatibility/2006" xmlns:o="urn:schemas-microsoft-com:office:office" xmlns:r="http://schemas.openxmlformats.org/officeDocument/2006/relationships" xmlns:m="http://schemas.openxmlformats.org/officeDocument/2006/math" xmlns:v="urn:schemas-microsoft-com:vml" xmlns:wp14="http://schemas.microsoft.com/office/word/2010/wordprocessingDrawing" xmlns:wp="http://schemas.openxmlformats.org/drawingml/2006/wordprocessingDrawing" xmlns:w10="urn:schemas-microsoft-com:office:word" xmlns:w="http://schemas.openxmlformats.org/wordprocessingml/2006/main" xmlns:w14="http://schemas.microsoft.com/office/word/2010/wordml" xmlns:w15="http://schemas.microsoft.com/office/word/2012/wordml" xmlns:w16se="http://schemas.microsoft.com/office/word/2015/wordml/symex" xmlns:wpg="http://schemas.microsoft.com/office/word/2010/wordprocessingGroup" xmlns:wpi="http://schemas.microsoft.com/office/word/2010/wordprocessingInk" xmlns:wne="http://schemas.microsoft.com/office/word/2006/wordml" xmlns:wps="http://schemas.microsoft.com/office/word/2010/wordprocessingShape" mc:Ignorable="w14 w15 w16se wp14">
+<w:endnotes xmlns:wpc="http://schemas.microsoft.com/office/word/2010/wordprocessingCanvas" xmlns:cx="http://schemas.microsoft.com/office/drawing/2014/chartex" xmlns:cx1="http://schemas.microsoft.com/office/drawing/2015/9/8/chartex" xmlns:cx2="http://schemas.microsoft.com/office/drawing/2015/10/21/chartex" xmlns:cx3="http://schemas.microsoft.com/office/drawing/2016/5/9/chartex" xmlns:cx4="http://schemas.microsoft.com/office/drawing/2016/5/10/chartex" xmlns:cx5="http://schemas.microsoft.com/office/drawing/2016/5/11/chartex" xmlns:cx6="http://schemas.microsoft.com/office/drawing/2016/5/12/chartex" xmlns:cx7="http://schemas.microsoft.com/office/drawing/2016/5/13/chartex" xmlns:cx8="http://schemas.microsoft.com/office/drawing/2016/5/14/chartex" xmlns:mc="http://schemas.openxmlformats.org/markup-compatibility/2006" xmlns:aink="http://schemas.microsoft.com/office/drawing/2016/ink" xmlns:am3d="http://schemas.microsoft.com/office/drawing/2017/model3d" xmlns:o="urn:schemas-microsoft-com:office:office" xmlns:r="http://schemas.openxmlformats.org/officeDocument/2006/relationships" xmlns:m="http://schemas.openxmlformats.org/officeDocument/2006/math" xmlns:v="urn:schemas-microsoft-com:vml" xmlns:wp14="http://schemas.microsoft.com/office/word/2010/wordprocessingDrawing" xmlns:wp="http://schemas.openxmlformats.org/drawingml/2006/wordprocessingDrawing" xmlns:w10="urn:schemas-microsoft-com:office:word" xmlns:w="http://schemas.openxmlformats.org/wordprocessingml/2006/main" xmlns:w14="http://schemas.microsoft.com/office/word/2010/wordml" xmlns:w15="http://schemas.microsoft.com/office/word/2012/wordml" xmlns:w16cex="http://schemas.microsoft.com/office/word/2018/wordml/cex" xmlns:w16cid="http://schemas.microsoft.com/office/word/2016/wordml/cid" xmlns:w16="http://schemas.microsoft.com/office/word/2018/wordml" xmlns:w16se="http://schemas.microsoft.com/office/word/2015/wordml/symex" xmlns:wpg="http://schemas.microsoft.com/office/word/2010/wordprocessingGroup" xmlns:wpi="http://schemas.microsoft.com/office/word/2010/wordprocessingInk" xmlns:wne="http://schemas.microsoft.com/office/word/2006/wordml" xmlns:wps="http://schemas.microsoft.com/office/word/2010/wordprocessingShape" mc:Ignorable="w14 w15 w16se w16cid w16 w16cex wp14">
   <w:endnote w:type="separator" w:id="-1">
     <w:p>
       <w:r>
@@ -392,7 +347,7 @@
 </file>
 
 <file path=word/footnotes.xml><?xml version="1.0" encoding="utf-8"?>
-<w:footnotes xmlns:wpc="http://schemas.microsoft.com/office/word/2010/wordprocessingCanvas" xmlns:cx="http://schemas.microsoft.com/office/drawing/2014/chartex" xmlns:mc="http://schemas.openxmlformats.org/markup-compatibility/2006" xmlns:o="urn:schemas-microsoft-com:office:office" xmlns:r="http://schemas.openxmlformats.org/officeDocument/2006/relationships" xmlns:m="http://schemas.openxmlformats.org/officeDocument/2006/math" xmlns:v="urn:schemas-microsoft-com:vml" xmlns:wp14="http://schemas.microsoft.com/office/word/2010/wordprocessingDrawing" xmlns:wp="http://schemas.openxmlformats.org/drawingml/2006/wordprocessingDrawing" xmlns:w10="urn:schemas-microsoft-com:office:word" xmlns:w="http://schemas.openxmlformats.org/wordprocessingml/2006/main" xmlns:w14="http://schemas.microsoft.com/office/word/2010/wordml" xmlns:w15="http://schemas.microsoft.com/office/word/2012/wordml" xmlns:w16se="http://schemas.microsoft.com/office/word/2015/wordml/symex" xmlns:wpg="http://schemas.microsoft.com/office/word/2010/wordprocessingGroup" xmlns:wpi="http://schemas.microsoft.com/office/word/2010/wordprocessingInk" xmlns:wne="http://schemas.microsoft.com/office/word/2006/wordml" xmlns:wps="http://schemas.microsoft.com/office/word/2010/wordprocessingShape" mc:Ignorable="w14 w15 w16se wp14">
+<w:footnotes xmlns:wpc="http://schemas.microsoft.com/office/word/2010/wordprocessingCanvas" xmlns:cx="http://schemas.microsoft.com/office/drawing/2014/chartex" xmlns:cx1="http://schemas.microsoft.com/office/drawing/2015/9/8/chartex" xmlns:cx2="http://schemas.microsoft.com/office/drawing/2015/10/21/chartex" xmlns:cx3="http://schemas.microsoft.com/office/drawing/2016/5/9/chartex" xmlns:cx4="http://schemas.microsoft.com/office/drawing/2016/5/10/chartex" xmlns:cx5="http://schemas.microsoft.com/office/drawing/2016/5/11/chartex" xmlns:cx6="http://schemas.microsoft.com/office/drawing/2016/5/12/chartex" xmlns:cx7="http://schemas.microsoft.com/office/drawing/2016/5/13/chartex" xmlns:cx8="http://schemas.microsoft.com/office/drawing/2016/5/14/chartex" xmlns:mc="http://schemas.openxmlformats.org/markup-compatibility/2006" xmlns:aink="http://schemas.microsoft.com/office/drawing/2016/ink" xmlns:am3d="http://schemas.microsoft.com/office/drawing/2017/model3d" xmlns:o="urn:schemas-microsoft-com:office:office" xmlns:r="http://schemas.openxmlformats.org/officeDocument/2006/relationships" xmlns:m="http://schemas.openxmlformats.org/officeDocument/2006/math" xmlns:v="urn:schemas-microsoft-com:vml" xmlns:wp14="http://schemas.microsoft.com/office/word/2010/wordprocessingDrawing" xmlns:wp="http://schemas.openxmlformats.org/drawingml/2006/wordprocessingDrawing" xmlns:w10="urn:schemas-microsoft-com:office:word" xmlns:w="http://schemas.openxmlformats.org/wordprocessingml/2006/main" xmlns:w14="http://schemas.microsoft.com/office/word/2010/wordml" xmlns:w15="http://schemas.microsoft.com/office/word/2012/wordml" xmlns:w16cex="http://schemas.microsoft.com/office/word/2018/wordml/cex" xmlns:w16cid="http://schemas.microsoft.com/office/word/2016/wordml/cid" xmlns:w16="http://schemas.microsoft.com/office/word/2018/wordml" xmlns:w16se="http://schemas.microsoft.com/office/word/2015/wordml/symex" xmlns:wpg="http://schemas.microsoft.com/office/word/2010/wordprocessingGroup" xmlns:wpi="http://schemas.microsoft.com/office/word/2010/wordprocessingInk" xmlns:wne="http://schemas.microsoft.com/office/word/2006/wordml" xmlns:wps="http://schemas.microsoft.com/office/word/2010/wordprocessingShape" mc:Ignorable="w14 w15 w16se w16cid w16 w16cex wp14">
   <w:footnote w:type="separator" w:id="-1">
     <w:p>
       <w:r>
@@ -411,7 +366,7 @@
 </file>
 
 <file path=word/numbering.xml><?xml version="1.0" encoding="utf-8"?>
-<w:numbering xmlns:wpc="http://schemas.microsoft.com/office/word/2010/wordprocessingCanvas" xmlns:cx="http://schemas.microsoft.com/office/drawing/2014/chartex" xmlns:mc="http://schemas.openxmlformats.org/markup-compatibility/2006" xmlns:o="urn:schemas-microsoft-com:office:office" xmlns:r="http://schemas.openxmlformats.org/officeDocument/2006/relationships" xmlns:m="http://schemas.openxmlformats.org/officeDocument/2006/math" xmlns:v="urn:schemas-microsoft-com:vml" xmlns:wp14="http://schemas.microsoft.com/office/word/2010/wordprocessingDrawing" xmlns:wp="http://schemas.openxmlformats.org/drawingml/2006/wordprocessingDrawing" xmlns:w10="urn:schemas-microsoft-com:office:word" xmlns:w="http://schemas.openxmlformats.org/wordprocessingml/2006/main" xmlns:w14="http://schemas.microsoft.com/office/word/2010/wordml" xmlns:w15="http://schemas.microsoft.com/office/word/2012/wordml" xmlns:w16se="http://schemas.microsoft.com/office/word/2015/wordml/symex" xmlns:wpg="http://schemas.microsoft.com/office/word/2010/wordprocessingGroup" xmlns:wpi="http://schemas.microsoft.com/office/word/2010/wordprocessingInk" xmlns:wne="http://schemas.microsoft.com/office/word/2006/wordml" xmlns:wps="http://schemas.microsoft.com/office/word/2010/wordprocessingShape" mc:Ignorable="w14 w15 w16se wp14">
+<w:numbering xmlns:wpc="http://schemas.microsoft.com/office/word/2010/wordprocessingCanvas" xmlns:cx="http://schemas.microsoft.com/office/drawing/2014/chartex" xmlns:cx1="http://schemas.microsoft.com/office/drawing/2015/9/8/chartex" xmlns:cx2="http://schemas.microsoft.com/office/drawing/2015/10/21/chartex" xmlns:cx3="http://schemas.microsoft.com/office/drawing/2016/5/9/chartex" xmlns:cx4="http://schemas.microsoft.com/office/drawing/2016/5/10/chartex" xmlns:cx5="http://schemas.microsoft.com/office/drawing/2016/5/11/chartex" xmlns:cx6="http://schemas.microsoft.com/office/drawing/2016/5/12/chartex" xmlns:cx7="http://schemas.microsoft.com/office/drawing/2016/5/13/chartex" xmlns:cx8="http://schemas.microsoft.com/office/drawing/2016/5/14/chartex" xmlns:mc="http://schemas.openxmlformats.org/markup-compatibility/2006" xmlns:aink="http://schemas.microsoft.com/office/drawing/2016/ink" xmlns:am3d="http://schemas.microsoft.com/office/drawing/2017/model3d" xmlns:o="urn:schemas-microsoft-com:office:office" xmlns:r="http://schemas.openxmlformats.org/officeDocument/2006/relationships" xmlns:m="http://schemas.openxmlformats.org/officeDocument/2006/math" xmlns:v="urn:schemas-microsoft-com:vml" xmlns:wp14="http://schemas.microsoft.com/office/word/2010/wordprocessingDrawing" xmlns:wp="http://schemas.openxmlformats.org/drawingml/2006/wordprocessingDrawing" xmlns:w10="urn:schemas-microsoft-com:office:word" xmlns:w="http://schemas.openxmlformats.org/wordprocessingml/2006/main" xmlns:w14="http://schemas.microsoft.com/office/word/2010/wordml" xmlns:w15="http://schemas.microsoft.com/office/word/2012/wordml" xmlns:w16cex="http://schemas.microsoft.com/office/word/2018/wordml/cex" xmlns:w16cid="http://schemas.microsoft.com/office/word/2016/wordml/cid" xmlns:w16="http://schemas.microsoft.com/office/word/2018/wordml" xmlns:w16se="http://schemas.microsoft.com/office/word/2015/wordml/symex" xmlns:wpg="http://schemas.microsoft.com/office/word/2010/wordprocessingGroup" xmlns:wpi="http://schemas.microsoft.com/office/word/2010/wordprocessingInk" xmlns:wne="http://schemas.microsoft.com/office/word/2006/wordml" xmlns:wps="http://schemas.microsoft.com/office/word/2010/wordprocessingShape" mc:Ignorable="w14 w15 w16se w16cid w16 w16cex wp14">
   <w:abstractNum w:abstractNumId="0" w15:restartNumberingAfterBreak="0">
     <w:nsid w:val="4AEB60D3"/>
     <w:multiLevelType w:val="hybridMultilevel"/>
@@ -648,7 +603,7 @@
 </file>
 
 <file path=word/styles.xml><?xml version="1.0" encoding="utf-8"?>
-<w:styles xmlns:mc="http://schemas.openxmlformats.org/markup-compatibility/2006" xmlns:r="http://schemas.openxmlformats.org/officeDocument/2006/relationships" xmlns:w="http://schemas.openxmlformats.org/wordprocessingml/2006/main" xmlns:w14="http://schemas.microsoft.com/office/word/2010/wordml" xmlns:w15="http://schemas.microsoft.com/office/word/2012/wordml" xmlns:w16se="http://schemas.microsoft.com/office/word/2015/wordml/symex" mc:Ignorable="w14 w15 w16se">
+<w:styles xmlns:mc="http://schemas.openxmlformats.org/markup-compatibility/2006" xmlns:r="http://schemas.openxmlformats.org/officeDocument/2006/relationships" xmlns:w="http://schemas.openxmlformats.org/wordprocessingml/2006/main" xmlns:w14="http://schemas.microsoft.com/office/word/2010/wordml" xmlns:w15="http://schemas.microsoft.com/office/word/2012/wordml" xmlns:w16cex="http://schemas.microsoft.com/office/word/2018/wordml/cex" xmlns:w16cid="http://schemas.microsoft.com/office/word/2016/wordml/cid" xmlns:w16="http://schemas.microsoft.com/office/word/2018/wordml" xmlns:w16se="http://schemas.microsoft.com/office/word/2015/wordml/symex" mc:Ignorable="w14 w15 w16se w16cid w16 w16cex">
   <w:docDefaults>
     <w:rPrDefault>
       <w:rPr>
@@ -661,7 +616,7 @@
     </w:rPrDefault>
     <w:pPrDefault/>
   </w:docDefaults>
-  <w:latentStyles w:defLockedState="0" w:defUIPriority="99" w:defSemiHidden="0" w:defUnhideWhenUsed="0" w:defQFormat="0" w:count="371">
+  <w:latentStyles w:defLockedState="0" w:defUIPriority="99" w:defSemiHidden="0" w:defUnhideWhenUsed="0" w:defQFormat="0" w:count="376">
     <w:lsdException w:name="Normal" w:uiPriority="0" w:qFormat="1"/>
     <w:lsdException w:name="heading 1" w:uiPriority="9" w:qFormat="1"/>
     <w:lsdException w:name="heading 2" w:semiHidden="1" w:uiPriority="9" w:unhideWhenUsed="1" w:qFormat="1"/>
@@ -767,7 +722,6 @@
     <w:lsdException w:name="HTML Sample" w:semiHidden="1" w:unhideWhenUsed="1"/>
     <w:lsdException w:name="HTML Typewriter" w:semiHidden="1" w:unhideWhenUsed="1"/>
     <w:lsdException w:name="HTML Variable" w:semiHidden="1" w:unhideWhenUsed="1"/>
-    <w:lsdException w:name="Normal Table" w:semiHidden="1" w:unhideWhenUsed="1"/>
     <w:lsdException w:name="annotation subject" w:semiHidden="1" w:unhideWhenUsed="1"/>
     <w:lsdException w:name="No List" w:semiHidden="1" w:unhideWhenUsed="1"/>
     <w:lsdException w:name="Outline List 1" w:semiHidden="1" w:unhideWhenUsed="1"/>
@@ -810,11 +764,8 @@
     <w:lsdException w:name="Table Contemporary" w:semiHidden="1" w:unhideWhenUsed="1"/>
     <w:lsdException w:name="Table Elegant" w:semiHidden="1" w:unhideWhenUsed="1"/>
     <w:lsdException w:name="Table Professional" w:semiHidden="1" w:unhideWhenUsed="1"/>
-    <w:lsdException w:name="Table Subtle 1" w:semiHidden="1" w:unhideWhenUsed="1"/>
     <w:lsdException w:name="Table Subtle 2" w:semiHidden="1" w:unhideWhenUsed="1"/>
     <w:lsdException w:name="Table Web 1" w:semiHidden="1" w:unhideWhenUsed="1"/>
-    <w:lsdException w:name="Table Web 2" w:semiHidden="1" w:unhideWhenUsed="1"/>
-    <w:lsdException w:name="Table Web 3" w:semiHidden="1" w:unhideWhenUsed="1"/>
     <w:lsdException w:name="Balloon Text" w:semiHidden="1" w:unhideWhenUsed="1"/>
     <w:lsdException w:name="Table Grid" w:uiPriority="39"/>
     <w:lsdException w:name="Table Theme" w:semiHidden="1" w:unhideWhenUsed="1"/>
@@ -1033,8 +984,13 @@
     <w:lsdException w:name="List Table 5 Dark Accent 6" w:uiPriority="50"/>
     <w:lsdException w:name="List Table 6 Colorful Accent 6" w:uiPriority="51"/>
     <w:lsdException w:name="List Table 7 Colorful Accent 6" w:uiPriority="52"/>
+    <w:lsdException w:name="Mention" w:semiHidden="1" w:unhideWhenUsed="1"/>
+    <w:lsdException w:name="Smart Hyperlink" w:semiHidden="1" w:unhideWhenUsed="1"/>
+    <w:lsdException w:name="Hashtag" w:semiHidden="1" w:unhideWhenUsed="1"/>
+    <w:lsdException w:name="Unresolved Mention" w:semiHidden="1" w:unhideWhenUsed="1"/>
+    <w:lsdException w:name="Smart Link" w:semiHidden="1" w:unhideWhenUsed="1"/>
   </w:latentStyles>
-  <w:style w:type="paragraph" w:default="1" w:styleId="a">
+  <w:style w:type="paragraph" w:default="1" w:styleId="Normal">
     <w:name w:val="Normal"/>
     <w:qFormat/>
     <w:pPr>
@@ -1042,11 +998,11 @@
       <w:jc w:val="both"/>
     </w:pPr>
   </w:style>
-  <w:style w:type="paragraph" w:styleId="1">
+  <w:style w:type="paragraph" w:styleId="Heading1">
     <w:name w:val="heading 1"/>
-    <w:basedOn w:val="a"/>
-    <w:next w:val="a"/>
-    <w:link w:val="10"/>
+    <w:basedOn w:val="Normal"/>
+    <w:next w:val="Normal"/>
+    <w:link w:val="Heading1Char"/>
     <w:uiPriority w:val="9"/>
     <w:qFormat/>
     <w:rsid w:val="00BB2EA9"/>
@@ -1064,11 +1020,11 @@
       <w:szCs w:val="44"/>
     </w:rPr>
   </w:style>
-  <w:style w:type="paragraph" w:styleId="2">
+  <w:style w:type="paragraph" w:styleId="Heading2">
     <w:name w:val="heading 2"/>
-    <w:basedOn w:val="a"/>
-    <w:next w:val="a"/>
-    <w:link w:val="20"/>
+    <w:basedOn w:val="Normal"/>
+    <w:next w:val="Normal"/>
+    <w:link w:val="Heading2Char"/>
     <w:uiPriority w:val="9"/>
     <w:unhideWhenUsed/>
     <w:qFormat/>
@@ -1087,11 +1043,11 @@
       <w:szCs w:val="32"/>
     </w:rPr>
   </w:style>
-  <w:style w:type="paragraph" w:styleId="3">
+  <w:style w:type="paragraph" w:styleId="Heading3">
     <w:name w:val="heading 3"/>
-    <w:basedOn w:val="a"/>
-    <w:next w:val="a"/>
-    <w:link w:val="30"/>
+    <w:basedOn w:val="Normal"/>
+    <w:next w:val="Normal"/>
+    <w:link w:val="Heading3Char"/>
     <w:uiPriority w:val="9"/>
     <w:unhideWhenUsed/>
     <w:qFormat/>
@@ -1109,13 +1065,13 @@
       <w:szCs w:val="32"/>
     </w:rPr>
   </w:style>
-  <w:style w:type="character" w:default="1" w:styleId="a0">
+  <w:style w:type="character" w:default="1" w:styleId="DefaultParagraphFont">
     <w:name w:val="Default Paragraph Font"/>
     <w:uiPriority w:val="1"/>
     <w:semiHidden/>
     <w:unhideWhenUsed/>
   </w:style>
-  <w:style w:type="table" w:default="1" w:styleId="a1">
+  <w:style w:type="table" w:default="1" w:styleId="TableNormal">
     <w:name w:val="Normal Table"/>
     <w:uiPriority w:val="99"/>
     <w:semiHidden/>
@@ -1130,16 +1086,16 @@
       </w:tblCellMar>
     </w:tblPr>
   </w:style>
-  <w:style w:type="numbering" w:default="1" w:styleId="a2">
+  <w:style w:type="numbering" w:default="1" w:styleId="NoList">
     <w:name w:val="No List"/>
     <w:uiPriority w:val="99"/>
     <w:semiHidden/>
     <w:unhideWhenUsed/>
   </w:style>
-  <w:style w:type="paragraph" w:styleId="a3">
+  <w:style w:type="paragraph" w:styleId="Header">
     <w:name w:val="header"/>
-    <w:basedOn w:val="a"/>
-    <w:link w:val="a4"/>
+    <w:basedOn w:val="Normal"/>
+    <w:link w:val="HeaderChar"/>
     <w:uiPriority w:val="99"/>
     <w:unhideWhenUsed/>
     <w:rsid w:val="0032203B"/>
@@ -1159,10 +1115,10 @@
       <w:szCs w:val="18"/>
     </w:rPr>
   </w:style>
-  <w:style w:type="character" w:customStyle="1" w:styleId="a4">
-    <w:name w:val="页眉 字符"/>
-    <w:basedOn w:val="a0"/>
-    <w:link w:val="a3"/>
+  <w:style w:type="character" w:customStyle="1" w:styleId="HeaderChar">
+    <w:name w:val="Header Char"/>
+    <w:basedOn w:val="DefaultParagraphFont"/>
+    <w:link w:val="Header"/>
     <w:uiPriority w:val="99"/>
     <w:rsid w:val="0032203B"/>
     <w:rPr>
@@ -1170,10 +1126,10 @@
       <w:szCs w:val="18"/>
     </w:rPr>
   </w:style>
-  <w:style w:type="paragraph" w:styleId="a5">
+  <w:style w:type="paragraph" w:styleId="Footer">
     <w:name w:val="footer"/>
-    <w:basedOn w:val="a"/>
-    <w:link w:val="a6"/>
+    <w:basedOn w:val="Normal"/>
+    <w:link w:val="FooterChar"/>
     <w:uiPriority w:val="99"/>
     <w:unhideWhenUsed/>
     <w:rsid w:val="0032203B"/>
@@ -1190,10 +1146,10 @@
       <w:szCs w:val="18"/>
     </w:rPr>
   </w:style>
-  <w:style w:type="character" w:customStyle="1" w:styleId="a6">
-    <w:name w:val="页脚 字符"/>
-    <w:basedOn w:val="a0"/>
-    <w:link w:val="a5"/>
+  <w:style w:type="character" w:customStyle="1" w:styleId="FooterChar">
+    <w:name w:val="Footer Char"/>
+    <w:basedOn w:val="DefaultParagraphFont"/>
+    <w:link w:val="Footer"/>
     <w:uiPriority w:val="99"/>
     <w:rsid w:val="0032203B"/>
     <w:rPr>
@@ -1201,10 +1157,10 @@
       <w:szCs w:val="18"/>
     </w:rPr>
   </w:style>
-  <w:style w:type="character" w:customStyle="1" w:styleId="20">
-    <w:name w:val="标题 2 字符"/>
-    <w:basedOn w:val="a0"/>
-    <w:link w:val="2"/>
+  <w:style w:type="character" w:customStyle="1" w:styleId="Heading2Char">
+    <w:name w:val="Heading 2 Char"/>
+    <w:basedOn w:val="DefaultParagraphFont"/>
+    <w:link w:val="Heading2"/>
     <w:uiPriority w:val="9"/>
     <w:rsid w:val="00450B82"/>
     <w:rPr>
@@ -1215,10 +1171,10 @@
       <w:szCs w:val="32"/>
     </w:rPr>
   </w:style>
-  <w:style w:type="character" w:customStyle="1" w:styleId="30">
-    <w:name w:val="标题 3 字符"/>
-    <w:basedOn w:val="a0"/>
-    <w:link w:val="3"/>
+  <w:style w:type="character" w:customStyle="1" w:styleId="Heading3Char">
+    <w:name w:val="Heading 3 Char"/>
+    <w:basedOn w:val="DefaultParagraphFont"/>
+    <w:link w:val="Heading3"/>
     <w:uiPriority w:val="9"/>
     <w:rsid w:val="001F5094"/>
     <w:rPr>
@@ -1228,9 +1184,9 @@
       <w:szCs w:val="32"/>
     </w:rPr>
   </w:style>
-  <w:style w:type="paragraph" w:styleId="a7">
+  <w:style w:type="paragraph" w:styleId="ListParagraph">
     <w:name w:val="List Paragraph"/>
-    <w:basedOn w:val="a"/>
+    <w:basedOn w:val="Normal"/>
     <w:uiPriority w:val="34"/>
     <w:qFormat/>
     <w:rsid w:val="006F0B8E"/>
@@ -1238,10 +1194,10 @@
       <w:ind w:firstLineChars="200" w:firstLine="420"/>
     </w:pPr>
   </w:style>
-  <w:style w:type="character" w:customStyle="1" w:styleId="10">
-    <w:name w:val="标题 1 字符"/>
-    <w:basedOn w:val="a0"/>
-    <w:link w:val="1"/>
+  <w:style w:type="character" w:customStyle="1" w:styleId="Heading1Char">
+    <w:name w:val="Heading 1 Char"/>
+    <w:basedOn w:val="DefaultParagraphFont"/>
+    <w:link w:val="Heading1"/>
     <w:uiPriority w:val="9"/>
     <w:rsid w:val="00BB2EA9"/>
     <w:rPr>

</xml_diff>